<commit_message>
Added the custom grid tests and randomized obstacles
</commit_message>
<xml_diff>
--- a/Maintenance Requests.docx
+++ b/Maintenance Requests.docx
@@ -4,12 +4,7 @@
   <w:body>
     <w:p>
       <w:r>
-        <w:t>Maintenance Requests</w:t>
-      </w:r>
-      <w:bookmarkStart w:id="0" w:name="_GoBack"/>
-      <w:bookmarkEnd w:id="0"/>
-      <w:r>
-        <w:t xml:space="preserve"> </w:t>
+        <w:t xml:space="preserve">Maintenance Requests </w:t>
       </w:r>
     </w:p>
     <w:p/>
@@ -50,8 +45,9 @@
       <w:r>
         <w:t>Reset board</w:t>
       </w:r>
-    </w:p>
-    <w:p>
+      <w:r>
+        <w:t xml:space="preserve">, </w:t>
+      </w:r>
       <w:r>
         <w:t>Move zombie in direction of human, random move human</w:t>
       </w:r>
@@ -64,10 +60,7 @@
     </w:p>
     <w:p>
       <w:r>
-        <w:t xml:space="preserve">Bug – zombie </w:t>
-      </w:r>
-      <w:r>
-        <w:t>&amp; human get same location</w:t>
+        <w:t>Bug – zombie &amp; human get same location</w:t>
       </w:r>
     </w:p>
     <w:p>

</xml_diff>

<commit_message>
Made change to randomize both the human and zombie
</commit_message>
<xml_diff>
--- a/Maintenance Requests.docx
+++ b/Maintenance Requests.docx
@@ -15,15 +15,23 @@
     </w:p>
     <w:p>
       <w:r>
+        <w:t xml:space="preserve">Done: </w:t>
+      </w:r>
+      <w:r>
         <w:t>Add custom field size</w:t>
       </w:r>
     </w:p>
     <w:p>
+      <w:bookmarkStart w:id="0" w:name="_GoBack"/>
+      <w:bookmarkEnd w:id="0"/>
       <w:r>
         <w:t>Randomize – zombie and human</w:t>
       </w:r>
     </w:p>
     <w:p>
+      <w:r>
+        <w:t xml:space="preserve">Done: </w:t>
+      </w:r>
       <w:r>
         <w:t xml:space="preserve">Randomize – blocks / </w:t>
       </w:r>

</xml_diff>

<commit_message>
error checking for spawning of zombie, human, and obstacles
made changes when checking for adjacent nodes out of array bounds
made a change so that zombie or human will not spawn on border or
obstacle
Made changes to only display original map and final path
</commit_message>
<xml_diff>
--- a/Maintenance Requests.docx
+++ b/Maintenance Requests.docx
@@ -22,56 +22,60 @@
       </w:r>
     </w:p>
     <w:p>
+      <w:r>
+        <w:t xml:space="preserve">Done: </w:t>
+      </w:r>
+      <w:r>
+        <w:t>Randomize – zombie and human</w:t>
+      </w:r>
+    </w:p>
+    <w:p>
+      <w:r>
+        <w:t xml:space="preserve">Done: </w:t>
+      </w:r>
+      <w:r>
+        <w:t>Randomize – blocks / num of blocks</w:t>
+      </w:r>
+    </w:p>
+    <w:p>
+      <w:r>
+        <w:t xml:space="preserve">Done: </w:t>
+      </w:r>
+      <w:r>
+        <w:t>Print only original and path found</w:t>
+      </w:r>
+    </w:p>
+    <w:p>
+      <w:r>
+        <w:t>Reset board</w:t>
+      </w:r>
+      <w:r>
+        <w:t xml:space="preserve">, </w:t>
+      </w:r>
+      <w:r>
+        <w:t>Move zombie in direction of human, random move human</w:t>
+      </w:r>
+    </w:p>
+    <w:p/>
+    <w:p>
+      <w:r>
+        <w:t>Corrective</w:t>
+      </w:r>
+    </w:p>
+    <w:p>
+      <w:r>
+        <w:t xml:space="preserve">Done: </w:t>
+      </w:r>
+      <w:r>
+        <w:t>Bug – zombie &amp; human get same location</w:t>
+      </w:r>
+    </w:p>
+    <w:p>
+      <w:r>
+        <w:t xml:space="preserve">Done: </w:t>
+      </w:r>
       <w:bookmarkStart w:id="0" w:name="_GoBack"/>
       <w:bookmarkEnd w:id="0"/>
-      <w:r>
-        <w:t>Randomize – zombie and human</w:t>
-      </w:r>
-    </w:p>
-    <w:p>
-      <w:r>
-        <w:t xml:space="preserve">Done: </w:t>
-      </w:r>
-      <w:r>
-        <w:t xml:space="preserve">Randomize – blocks / </w:t>
-      </w:r>
-      <w:proofErr w:type="spellStart"/>
-      <w:r>
-        <w:t>num</w:t>
-      </w:r>
-      <w:proofErr w:type="spellEnd"/>
-      <w:r>
-        <w:t xml:space="preserve"> of blocks</w:t>
-      </w:r>
-    </w:p>
-    <w:p>
-      <w:r>
-        <w:t>Print only original and path found</w:t>
-      </w:r>
-    </w:p>
-    <w:p>
-      <w:r>
-        <w:t>Reset board</w:t>
-      </w:r>
-      <w:r>
-        <w:t xml:space="preserve">, </w:t>
-      </w:r>
-      <w:r>
-        <w:t>Move zombie in direction of human, random move human</w:t>
-      </w:r>
-    </w:p>
-    <w:p/>
-    <w:p>
-      <w:r>
-        <w:t>Corrective</w:t>
-      </w:r>
-    </w:p>
-    <w:p>
-      <w:r>
-        <w:t>Bug – zombie &amp; human get same location</w:t>
-      </w:r>
-    </w:p>
-    <w:p>
       <w:r>
         <w:t>Bug – block get s</w:t>
       </w:r>

</xml_diff>